<commit_message>
Added statement of originality and headers to project report.
</commit_message>
<xml_diff>
--- a/ilebwohlfp2/StandardsDatabaseProjectReport.docx
+++ b/ilebwohlfp2/StandardsDatabaseProjectReport.docx
@@ -8,8 +8,43 @@
         <w:pStyle w:val="Heading1"/>
         <w:contextualSpacing w:val="0"/>
       </w:pPr>
-      <w:bookmarkStart w:id="0" w:colFirst="0" w:name="h.i4pl95tlsn96" w:colLast="0"/>
+      <w:bookmarkStart w:id="0" w:colFirst="0" w:name="h.yaz7a9xvbjae" w:colLast="0"/>
       <w:bookmarkEnd w:id="0"/>
+      <w:r>
+        <w:rPr>
+          <w:rtl w:val="0"/>
+        </w:rPr>
+        <w:t xml:space="preserve">Statement of originality</w:t>
+      </w:r>
+    </w:p>
+    <w:p>
+      <w:pPr>
+        <w:contextualSpacing w:val="0"/>
+      </w:pPr>
+      <w:r>
+        <w:rPr>
+          <w:rtl w:val="0"/>
+        </w:rPr>
+      </w:r>
+    </w:p>
+    <w:p>
+      <w:pPr>
+        <w:contextualSpacing w:val="0"/>
+      </w:pPr>
+      <w:r>
+        <w:rPr>
+          <w:rtl w:val="0"/>
+        </w:rPr>
+        <w:t xml:space="preserve">I hereby certify that this project was prepared especially for this course, and that this or a similar version has not been submitted to any other course.</w:t>
+      </w:r>
+    </w:p>
+    <w:p>
+      <w:pPr>
+        <w:pStyle w:val="Heading1"/>
+        <w:contextualSpacing w:val="0"/>
+      </w:pPr>
+      <w:bookmarkStart w:id="1" w:colFirst="0" w:name="h.i4pl95tlsn96" w:colLast="0"/>
+      <w:bookmarkEnd w:id="1"/>
       <w:r>
         <w:rPr>
           <w:rtl w:val="0"/>
@@ -73,8 +108,8 @@
         <w:pStyle w:val="Heading1"/>
         <w:contextualSpacing w:val="0"/>
       </w:pPr>
-      <w:bookmarkStart w:id="1" w:colFirst="0" w:name="h.loee2aw5ogad" w:colLast="0"/>
-      <w:bookmarkEnd w:id="1"/>
+      <w:bookmarkStart w:id="2" w:colFirst="0" w:name="h.loee2aw5ogad" w:colLast="0"/>
+      <w:bookmarkEnd w:id="2"/>
       <w:r>
         <w:rPr>
           <w:rtl w:val="0"/>
@@ -705,8 +740,8 @@
         <w:pStyle w:val="Heading1"/>
         <w:contextualSpacing w:val="0"/>
       </w:pPr>
-      <w:bookmarkStart w:id="2" w:colFirst="0" w:name="h.ad2w4zmpiybl" w:colLast="0"/>
-      <w:bookmarkEnd w:id="2"/>
+      <w:bookmarkStart w:id="3" w:colFirst="0" w:name="h.ad2w4zmpiybl" w:colLast="0"/>
+      <w:bookmarkEnd w:id="3"/>
       <w:r>
         <w:rPr>
           <w:rtl w:val="0"/>
@@ -809,8 +844,8 @@
         <w:pStyle w:val="Heading1"/>
         <w:contextualSpacing w:val="0"/>
       </w:pPr>
-      <w:bookmarkStart w:id="3" w:colFirst="0" w:name="h.9enkqlahootn" w:colLast="0"/>
-      <w:bookmarkEnd w:id="3"/>
+      <w:bookmarkStart w:id="4" w:colFirst="0" w:name="h.9enkqlahootn" w:colLast="0"/>
+      <w:bookmarkEnd w:id="4"/>
       <w:r>
         <w:rPr>
           <w:rtl w:val="0"/>
@@ -844,8 +879,8 @@
         <w:pStyle w:val="Heading1"/>
         <w:contextualSpacing w:val="0"/>
       </w:pPr>
-      <w:bookmarkStart w:id="4" w:colFirst="0" w:name="h.x7vehqynaq5k" w:colLast="0"/>
-      <w:bookmarkEnd w:id="4"/>
+      <w:bookmarkStart w:id="5" w:colFirst="0" w:name="h.x7vehqynaq5k" w:colLast="0"/>
+      <w:bookmarkEnd w:id="5"/>
       <w:r>
         <w:rPr>
           <w:rtl w:val="0"/>
@@ -928,8 +963,8 @@
         <w:pStyle w:val="Heading1"/>
         <w:contextualSpacing w:val="0"/>
       </w:pPr>
-      <w:bookmarkStart w:id="5" w:colFirst="0" w:name="h.f321csk9oclj" w:colLast="0"/>
-      <w:bookmarkEnd w:id="5"/>
+      <w:bookmarkStart w:id="6" w:colFirst="0" w:name="h.f321csk9oclj" w:colLast="0"/>
+      <w:bookmarkEnd w:id="6"/>
       <w:r>
         <w:rPr>
           <w:rtl w:val="0"/>
@@ -963,8 +998,8 @@
         <w:pStyle w:val="Heading1"/>
         <w:contextualSpacing w:val="0"/>
       </w:pPr>
-      <w:bookmarkStart w:id="6" w:colFirst="0" w:name="h.tckh6iu362uk" w:colLast="0"/>
-      <w:bookmarkEnd w:id="6"/>
+      <w:bookmarkStart w:id="7" w:colFirst="0" w:name="h.tckh6iu362uk" w:colLast="0"/>
+      <w:bookmarkEnd w:id="7"/>
       <w:r>
         <w:rPr>
           <w:rtl w:val="0"/>
@@ -998,8 +1033,8 @@
         <w:pStyle w:val="Heading1"/>
         <w:contextualSpacing w:val="0"/>
       </w:pPr>
-      <w:bookmarkStart w:id="7" w:colFirst="0" w:name="h.evbs93rggps" w:colLast="0"/>
-      <w:bookmarkEnd w:id="7"/>
+      <w:bookmarkStart w:id="8" w:colFirst="0" w:name="h.evbs93rggps" w:colLast="0"/>
+      <w:bookmarkEnd w:id="8"/>
       <w:r>
         <w:rPr>
           <w:rtl w:val="0"/>
@@ -1018,6 +1053,7 @@
       </w:r>
     </w:p>
     <w:sectPr>
+      <w:headerReference r:id="rId8" w:type="default"/>
       <w:pgSz w:w="12240" w:h="15840"/>
       <w:pgMar w:left="1440" w:right="1440" w:top="1440" w:bottom="1440"/>
     </w:sectPr>
@@ -1050,6 +1086,41 @@
     </w:p>
   </w:footnote>
 </w:footnotes>
+</file>
+
+<file path=word/header1.xml><?xml version="1.0" encoding="utf-8"?>
+<w:hdr xmlns:mc="http://schemas.openxmlformats.org/markup-compatibility/2006" xmlns:o="urn:schemas-microsoft-com:office:office" xmlns:r="http://schemas.openxmlformats.org/officeDocument/2006/relationships" xmlns:m="http://schemas.openxmlformats.org/officeDocument/2006/math" xmlns:v="urn:schemas-microsoft-com:vml" xmlns:wp="http://schemas.openxmlformats.org/drawingml/2006/wordprocessingDrawing" xmlns:w10="urn:schemas-microsoft-com:office:word" xmlns:w="http://schemas.openxmlformats.org/wordprocessingml/2006/main" xmlns:wne="http://schemas.microsoft.com/office/word/2006/wordml" xmlns:sl="http://schemas.openxmlformats.org/schemaLibrary/2006/main" xmlns:a="http://schemas.openxmlformats.org/drawingml/2006/main" xmlns:pic="http://schemas.openxmlformats.org/drawingml/2006/picture" xmlns:c="http://schemas.openxmlformats.org/drawingml/2006/chart" xmlns:lc="http://schemas.openxmlformats.org/drawingml/2006/lockedCanvas" xmlns:dgm="http://schemas.openxmlformats.org/drawingml/2006/diagram" xmlns:wps="http://schemas.microsoft.com/office/word/2010/wordprocessingShape" xmlns:wpg="http://schemas.microsoft.com/office/word/2010/wordprocessingGroup">
+  <w:p>
+    <w:pPr>
+      <w:contextualSpacing w:val="0"/>
+    </w:pPr>
+    <w:r>
+      <w:rPr>
+        <w:rtl w:val="0"/>
+      </w:rPr>
+      <w:t xml:space="preserve">Isaac Lebwohl-Steiner</w:t>
+      <w:tab/>
+      <w:tab/>
+      <w:tab/>
+      <w:tab/>
+      <w:tab/>
+      <w:tab/>
+      <w:tab/>
+      <w:t xml:space="preserve">Due: 12/17/2014</w:t>
+    </w:r>
+  </w:p>
+  <w:p>
+    <w:pPr>
+      <w:contextualSpacing w:val="0"/>
+    </w:pPr>
+    <w:r>
+      <w:rPr>
+        <w:rtl w:val="0"/>
+      </w:rPr>
+      <w:t xml:space="preserve">Final Project for CSCI-E60</w:t>
+    </w:r>
+  </w:p>
+</w:hdr>
 </file>
 
 <file path=word/numbering.xml><?xml version="1.0" encoding="utf-8"?>

</xml_diff>